<commit_message>
Réglage du mouvement des troupes (déplacement aléatoire) et dessin du chemin complet avec 3 bases
</commit_message>
<xml_diff>
--- a/Organisation et schématisation/Projet.docx
+++ b/Organisation et schématisation/Projet.docx
@@ -246,33 +246,17 @@
       </w:pPr>
       <w:r>
         <w:rPr/>
-        <w:t>get</w:t>
-      </w:r>
-      <w:r>
-        <w:rPr/>
-        <w:t>item</w:t>
-      </w:r>
-      <w:r>
-        <w:rPr/>
-        <w:t>(renvoie grille[i,j])</w:t>
-      </w:r>
-    </w:p>
-    <w:p>
-      <w:pPr>
-        <w:pStyle w:val="Normal"/>
-        <w:rPr/>
-      </w:pPr>
-      <w:r>
-        <w:rPr/>
-        <w:t>set</w:t>
-      </w:r>
-      <w:r>
-        <w:rPr/>
-        <w:t>item</w:t>
-      </w:r>
-      <w:r>
-        <w:rPr/>
-        <w:t>(set grille[i,j])</w:t>
+        <w:t>getitem(renvoie grille[i,j])</w:t>
+      </w:r>
+    </w:p>
+    <w:p>
+      <w:pPr>
+        <w:pStyle w:val="Normal"/>
+        <w:rPr/>
+      </w:pPr>
+      <w:r>
+        <w:rPr/>
+        <w:t>setitem(set grille[i,j])</w:t>
       </w:r>
     </w:p>
     <w:p>
@@ -488,11 +472,7 @@
       </w:pPr>
       <w:r>
         <w:rPr/>
-        <w:t xml:space="preserve">projectile, vie, portee, cout_construction, cout_entretien, cout_amelioration, </w:t>
-      </w:r>
-      <w:r>
-        <w:rPr/>
-        <w:t>id_ tour (0 : tour basique … 10 : Tour très développée), amelioration (0 : Normale, 10 : Très améliorée)</w:t>
+        <w:t>projectile, vie, portee, cout_construction, cout_entretien, cout_amelioration, id_ tour (0 : tour basique … 10 : Tour très développée), amelioration (0 : Normale, 10 : Très améliorée)</w:t>
       </w:r>
     </w:p>
     <w:p>
@@ -915,6 +895,47 @@
       <w:r>
         <w:rPr/>
         <w:t>* : Sous classes à créer.</w:t>
+      </w:r>
+    </w:p>
+    <w:p>
+      <w:pPr>
+        <w:pStyle w:val="Normal"/>
+        <w:widowControl/>
+        <w:bidi w:val="0"/>
+        <w:spacing w:lineRule="auto" w:line="276" w:before="0" w:after="200"/>
+        <w:jc w:val="left"/>
+        <w:rPr/>
+      </w:pPr>
+      <w:r>
+        <w:rPr/>
+      </w:r>
+    </w:p>
+    <w:p>
+      <w:pPr>
+        <w:pStyle w:val="Normal"/>
+        <w:widowControl/>
+        <w:bidi w:val="0"/>
+        <w:spacing w:lineRule="auto" w:line="276" w:before="0" w:after="200"/>
+        <w:jc w:val="left"/>
+        <w:rPr/>
+      </w:pPr>
+      <w:r>
+        <w:rPr/>
+        <w:t xml:space="preserve">Question prof. : </w:t>
+      </w:r>
+    </w:p>
+    <w:p>
+      <w:pPr>
+        <w:pStyle w:val="Normal"/>
+        <w:widowControl/>
+        <w:bidi w:val="0"/>
+        <w:spacing w:lineRule="auto" w:line="276" w:before="0" w:after="200"/>
+        <w:jc w:val="left"/>
+        <w:rPr/>
+      </w:pPr>
+      <w:r>
+        <w:rPr/>
+        <w:t>- Si on doit faire une architecture MVC, comment afficher des projectile sachant qu’on les appelle à chaque attaque de tour ?</w:t>
       </w:r>
     </w:p>
     <w:sectPr>
@@ -1443,6 +1464,69 @@
   </w:style>
   <w:style w:type="character" w:styleId="ListLabel13">
     <w:name w:val="ListLabel 13"/>
+    <w:qFormat/>
+    <w:rPr>
+      <w:rFonts w:cs="Wingdings"/>
+    </w:rPr>
+  </w:style>
+  <w:style w:type="character" w:styleId="ListLabel14">
+    <w:name w:val="ListLabel 14"/>
+    <w:qFormat/>
+    <w:rPr>
+      <w:rFonts w:cs="Calibri"/>
+    </w:rPr>
+  </w:style>
+  <w:style w:type="character" w:styleId="ListLabel15">
+    <w:name w:val="ListLabel 15"/>
+    <w:qFormat/>
+    <w:rPr>
+      <w:rFonts w:cs="Courier New"/>
+    </w:rPr>
+  </w:style>
+  <w:style w:type="character" w:styleId="ListLabel16">
+    <w:name w:val="ListLabel 16"/>
+    <w:qFormat/>
+    <w:rPr>
+      <w:rFonts w:cs="Wingdings"/>
+    </w:rPr>
+  </w:style>
+  <w:style w:type="character" w:styleId="ListLabel17">
+    <w:name w:val="ListLabel 17"/>
+    <w:qFormat/>
+    <w:rPr>
+      <w:rFonts w:cs="Symbol"/>
+    </w:rPr>
+  </w:style>
+  <w:style w:type="character" w:styleId="ListLabel18">
+    <w:name w:val="ListLabel 18"/>
+    <w:qFormat/>
+    <w:rPr>
+      <w:rFonts w:cs="Courier New"/>
+    </w:rPr>
+  </w:style>
+  <w:style w:type="character" w:styleId="ListLabel19">
+    <w:name w:val="ListLabel 19"/>
+    <w:qFormat/>
+    <w:rPr>
+      <w:rFonts w:cs="Wingdings"/>
+    </w:rPr>
+  </w:style>
+  <w:style w:type="character" w:styleId="ListLabel20">
+    <w:name w:val="ListLabel 20"/>
+    <w:qFormat/>
+    <w:rPr>
+      <w:rFonts w:cs="Symbol"/>
+    </w:rPr>
+  </w:style>
+  <w:style w:type="character" w:styleId="ListLabel21">
+    <w:name w:val="ListLabel 21"/>
+    <w:qFormat/>
+    <w:rPr>
+      <w:rFonts w:cs="Courier New"/>
+    </w:rPr>
+  </w:style>
+  <w:style w:type="character" w:styleId="ListLabel22">
+    <w:name w:val="ListLabel 22"/>
     <w:qFormat/>
     <w:rPr>
       <w:rFonts w:cs="Wingdings"/>

</xml_diff>

<commit_message>
Correction du menu d'interaction
</commit_message>
<xml_diff>
--- a/Organisation et schématisation/Projet.docx
+++ b/Organisation et schématisation/Projet.docx
@@ -936,6 +936,76 @@
       <w:r>
         <w:rPr/>
         <w:t>- Si on doit faire une architecture MVC, comment afficher des projectile sachant qu’on les appelle à chaque attaque de tour ?</w:t>
+      </w:r>
+    </w:p>
+    <w:p>
+      <w:pPr>
+        <w:pStyle w:val="Normal"/>
+        <w:widowControl/>
+        <w:bidi w:val="0"/>
+        <w:spacing w:lineRule="auto" w:line="276" w:before="0" w:after="200"/>
+        <w:jc w:val="left"/>
+        <w:rPr/>
+      </w:pPr>
+      <w:r>
+        <w:rPr/>
+      </w:r>
+    </w:p>
+    <w:p>
+      <w:pPr>
+        <w:pStyle w:val="Normal"/>
+        <w:widowControl/>
+        <w:bidi w:val="0"/>
+        <w:spacing w:lineRule="auto" w:line="276" w:before="0" w:after="200"/>
+        <w:jc w:val="left"/>
+        <w:rPr/>
+      </w:pPr>
+      <w:r>
+        <w:rPr/>
+      </w:r>
+    </w:p>
+    <w:p>
+      <w:pPr>
+        <w:pStyle w:val="Normal"/>
+        <w:widowControl/>
+        <w:bidi w:val="0"/>
+        <w:spacing w:lineRule="auto" w:line="276" w:before="0" w:after="200"/>
+        <w:jc w:val="left"/>
+        <w:rPr/>
+      </w:pPr>
+      <w:r>
+        <w:rPr/>
+      </w:r>
+    </w:p>
+    <w:p>
+      <w:pPr>
+        <w:pStyle w:val="Normal"/>
+        <w:widowControl/>
+        <w:bidi w:val="0"/>
+        <w:spacing w:lineRule="auto" w:line="276" w:before="0" w:after="200"/>
+        <w:jc w:val="left"/>
+        <w:rPr/>
+      </w:pPr>
+      <w:r>
+        <w:rPr/>
+        <w:t xml:space="preserve">- </w:t>
+      </w:r>
+      <w:r>
+        <w:rPr/>
+        <w:t>Setup.py ou Frozenpython pour installer automatiquement les modules pythons puis exécuter le programme (création d’un .exe)</w:t>
+      </w:r>
+    </w:p>
+    <w:p>
+      <w:pPr>
+        <w:pStyle w:val="Normal"/>
+        <w:widowControl/>
+        <w:bidi w:val="0"/>
+        <w:spacing w:lineRule="auto" w:line="276" w:before="0" w:after="200"/>
+        <w:jc w:val="left"/>
+        <w:rPr/>
+      </w:pPr>
+      <w:r>
+        <w:rPr/>
       </w:r>
     </w:p>
     <w:sectPr>
@@ -1527,6 +1597,69 @@
   </w:style>
   <w:style w:type="character" w:styleId="ListLabel22">
     <w:name w:val="ListLabel 22"/>
+    <w:qFormat/>
+    <w:rPr>
+      <w:rFonts w:cs="Wingdings"/>
+    </w:rPr>
+  </w:style>
+  <w:style w:type="character" w:styleId="ListLabel23">
+    <w:name w:val="ListLabel 23"/>
+    <w:qFormat/>
+    <w:rPr>
+      <w:rFonts w:cs="Calibri"/>
+    </w:rPr>
+  </w:style>
+  <w:style w:type="character" w:styleId="ListLabel24">
+    <w:name w:val="ListLabel 24"/>
+    <w:qFormat/>
+    <w:rPr>
+      <w:rFonts w:cs="Courier New"/>
+    </w:rPr>
+  </w:style>
+  <w:style w:type="character" w:styleId="ListLabel25">
+    <w:name w:val="ListLabel 25"/>
+    <w:qFormat/>
+    <w:rPr>
+      <w:rFonts w:cs="Wingdings"/>
+    </w:rPr>
+  </w:style>
+  <w:style w:type="character" w:styleId="ListLabel26">
+    <w:name w:val="ListLabel 26"/>
+    <w:qFormat/>
+    <w:rPr>
+      <w:rFonts w:cs="Symbol"/>
+    </w:rPr>
+  </w:style>
+  <w:style w:type="character" w:styleId="ListLabel27">
+    <w:name w:val="ListLabel 27"/>
+    <w:qFormat/>
+    <w:rPr>
+      <w:rFonts w:cs="Courier New"/>
+    </w:rPr>
+  </w:style>
+  <w:style w:type="character" w:styleId="ListLabel28">
+    <w:name w:val="ListLabel 28"/>
+    <w:qFormat/>
+    <w:rPr>
+      <w:rFonts w:cs="Wingdings"/>
+    </w:rPr>
+  </w:style>
+  <w:style w:type="character" w:styleId="ListLabel29">
+    <w:name w:val="ListLabel 29"/>
+    <w:qFormat/>
+    <w:rPr>
+      <w:rFonts w:cs="Symbol"/>
+    </w:rPr>
+  </w:style>
+  <w:style w:type="character" w:styleId="ListLabel30">
+    <w:name w:val="ListLabel 30"/>
+    <w:qFormat/>
+    <w:rPr>
+      <w:rFonts w:cs="Courier New"/>
+    </w:rPr>
+  </w:style>
+  <w:style w:type="character" w:styleId="ListLabel31">
+    <w:name w:val="ListLabel 31"/>
     <w:qFormat/>
     <w:rPr>
       <w:rFonts w:cs="Wingdings"/>

</xml_diff>

<commit_message>
Suppression des caches et ajout de Brigand
</commit_message>
<xml_diff>
--- a/Organisation et schématisation/Projet.docx
+++ b/Organisation et schématisation/Projet.docx
@@ -246,17 +246,33 @@
       </w:pPr>
       <w:r>
         <w:rPr/>
-        <w:t>getitem(renvoie grille[i,j])</w:t>
-      </w:r>
-    </w:p>
-    <w:p>
-      <w:pPr>
-        <w:pStyle w:val="Normal"/>
-        <w:rPr/>
-      </w:pPr>
-      <w:r>
-        <w:rPr/>
-        <w:t>setitem(set grille[i,j])</w:t>
+        <w:t>get</w:t>
+      </w:r>
+      <w:r>
+        <w:rPr/>
+        <w:t>item</w:t>
+      </w:r>
+      <w:r>
+        <w:rPr/>
+        <w:t>(renvoie grille[i,j])</w:t>
+      </w:r>
+    </w:p>
+    <w:p>
+      <w:pPr>
+        <w:pStyle w:val="Normal"/>
+        <w:rPr/>
+      </w:pPr>
+      <w:r>
+        <w:rPr/>
+        <w:t>set</w:t>
+      </w:r>
+      <w:r>
+        <w:rPr/>
+        <w:t>item</w:t>
+      </w:r>
+      <w:r>
+        <w:rPr/>
+        <w:t>(set grille[i,j])</w:t>
       </w:r>
     </w:p>
     <w:p>
@@ -472,7 +488,11 @@
       </w:pPr>
       <w:r>
         <w:rPr/>
-        <w:t>projectile, vie, portee, cout_construction, cout_entretien, cout_amelioration, id_ tour (0 : tour basique … 10 : Tour très développée), amelioration (0 : Normale, 10 : Très améliorée)</w:t>
+        <w:t xml:space="preserve">projectile, vie, portee, cout_construction, cout_entretien, cout_amelioration, </w:t>
+      </w:r>
+      <w:r>
+        <w:rPr/>
+        <w:t>id_ tour (0 : tour basique … 10 : Tour très développée), amelioration (0 : Normale, 10 : Très améliorée)</w:t>
       </w:r>
     </w:p>
     <w:p>
@@ -895,117 +915,6 @@
       <w:r>
         <w:rPr/>
         <w:t>* : Sous classes à créer.</w:t>
-      </w:r>
-    </w:p>
-    <w:p>
-      <w:pPr>
-        <w:pStyle w:val="Normal"/>
-        <w:widowControl/>
-        <w:bidi w:val="0"/>
-        <w:spacing w:lineRule="auto" w:line="276" w:before="0" w:after="200"/>
-        <w:jc w:val="left"/>
-        <w:rPr/>
-      </w:pPr>
-      <w:r>
-        <w:rPr/>
-      </w:r>
-    </w:p>
-    <w:p>
-      <w:pPr>
-        <w:pStyle w:val="Normal"/>
-        <w:widowControl/>
-        <w:bidi w:val="0"/>
-        <w:spacing w:lineRule="auto" w:line="276" w:before="0" w:after="200"/>
-        <w:jc w:val="left"/>
-        <w:rPr/>
-      </w:pPr>
-      <w:r>
-        <w:rPr/>
-        <w:t xml:space="preserve">Question prof. : </w:t>
-      </w:r>
-    </w:p>
-    <w:p>
-      <w:pPr>
-        <w:pStyle w:val="Normal"/>
-        <w:widowControl/>
-        <w:bidi w:val="0"/>
-        <w:spacing w:lineRule="auto" w:line="276" w:before="0" w:after="200"/>
-        <w:jc w:val="left"/>
-        <w:rPr/>
-      </w:pPr>
-      <w:r>
-        <w:rPr/>
-        <w:t>- Si on doit faire une architecture MVC, comment afficher des projectile sachant qu’on les appelle à chaque attaque de tour ?</w:t>
-      </w:r>
-    </w:p>
-    <w:p>
-      <w:pPr>
-        <w:pStyle w:val="Normal"/>
-        <w:widowControl/>
-        <w:bidi w:val="0"/>
-        <w:spacing w:lineRule="auto" w:line="276" w:before="0" w:after="200"/>
-        <w:jc w:val="left"/>
-        <w:rPr/>
-      </w:pPr>
-      <w:r>
-        <w:rPr/>
-      </w:r>
-    </w:p>
-    <w:p>
-      <w:pPr>
-        <w:pStyle w:val="Normal"/>
-        <w:widowControl/>
-        <w:bidi w:val="0"/>
-        <w:spacing w:lineRule="auto" w:line="276" w:before="0" w:after="200"/>
-        <w:jc w:val="left"/>
-        <w:rPr/>
-      </w:pPr>
-      <w:r>
-        <w:rPr/>
-      </w:r>
-    </w:p>
-    <w:p>
-      <w:pPr>
-        <w:pStyle w:val="Normal"/>
-        <w:widowControl/>
-        <w:bidi w:val="0"/>
-        <w:spacing w:lineRule="auto" w:line="276" w:before="0" w:after="200"/>
-        <w:jc w:val="left"/>
-        <w:rPr/>
-      </w:pPr>
-      <w:r>
-        <w:rPr/>
-      </w:r>
-    </w:p>
-    <w:p>
-      <w:pPr>
-        <w:pStyle w:val="Normal"/>
-        <w:widowControl/>
-        <w:bidi w:val="0"/>
-        <w:spacing w:lineRule="auto" w:line="276" w:before="0" w:after="200"/>
-        <w:jc w:val="left"/>
-        <w:rPr/>
-      </w:pPr>
-      <w:r>
-        <w:rPr/>
-        <w:t xml:space="preserve">- </w:t>
-      </w:r>
-      <w:r>
-        <w:rPr/>
-        <w:t>Setup.py ou Frozenpython pour installer automatiquement les modules pythons puis exécuter le programme (création d’un .exe)</w:t>
-      </w:r>
-    </w:p>
-    <w:p>
-      <w:pPr>
-        <w:pStyle w:val="Normal"/>
-        <w:widowControl/>
-        <w:bidi w:val="0"/>
-        <w:spacing w:lineRule="auto" w:line="276" w:before="0" w:after="200"/>
-        <w:jc w:val="left"/>
-        <w:rPr/>
-      </w:pPr>
-      <w:r>
-        <w:rPr/>
       </w:r>
     </w:p>
     <w:sectPr>
@@ -1534,132 +1443,6 @@
   </w:style>
   <w:style w:type="character" w:styleId="ListLabel13">
     <w:name w:val="ListLabel 13"/>
-    <w:qFormat/>
-    <w:rPr>
-      <w:rFonts w:cs="Wingdings"/>
-    </w:rPr>
-  </w:style>
-  <w:style w:type="character" w:styleId="ListLabel14">
-    <w:name w:val="ListLabel 14"/>
-    <w:qFormat/>
-    <w:rPr>
-      <w:rFonts w:cs="Calibri"/>
-    </w:rPr>
-  </w:style>
-  <w:style w:type="character" w:styleId="ListLabel15">
-    <w:name w:val="ListLabel 15"/>
-    <w:qFormat/>
-    <w:rPr>
-      <w:rFonts w:cs="Courier New"/>
-    </w:rPr>
-  </w:style>
-  <w:style w:type="character" w:styleId="ListLabel16">
-    <w:name w:val="ListLabel 16"/>
-    <w:qFormat/>
-    <w:rPr>
-      <w:rFonts w:cs="Wingdings"/>
-    </w:rPr>
-  </w:style>
-  <w:style w:type="character" w:styleId="ListLabel17">
-    <w:name w:val="ListLabel 17"/>
-    <w:qFormat/>
-    <w:rPr>
-      <w:rFonts w:cs="Symbol"/>
-    </w:rPr>
-  </w:style>
-  <w:style w:type="character" w:styleId="ListLabel18">
-    <w:name w:val="ListLabel 18"/>
-    <w:qFormat/>
-    <w:rPr>
-      <w:rFonts w:cs="Courier New"/>
-    </w:rPr>
-  </w:style>
-  <w:style w:type="character" w:styleId="ListLabel19">
-    <w:name w:val="ListLabel 19"/>
-    <w:qFormat/>
-    <w:rPr>
-      <w:rFonts w:cs="Wingdings"/>
-    </w:rPr>
-  </w:style>
-  <w:style w:type="character" w:styleId="ListLabel20">
-    <w:name w:val="ListLabel 20"/>
-    <w:qFormat/>
-    <w:rPr>
-      <w:rFonts w:cs="Symbol"/>
-    </w:rPr>
-  </w:style>
-  <w:style w:type="character" w:styleId="ListLabel21">
-    <w:name w:val="ListLabel 21"/>
-    <w:qFormat/>
-    <w:rPr>
-      <w:rFonts w:cs="Courier New"/>
-    </w:rPr>
-  </w:style>
-  <w:style w:type="character" w:styleId="ListLabel22">
-    <w:name w:val="ListLabel 22"/>
-    <w:qFormat/>
-    <w:rPr>
-      <w:rFonts w:cs="Wingdings"/>
-    </w:rPr>
-  </w:style>
-  <w:style w:type="character" w:styleId="ListLabel23">
-    <w:name w:val="ListLabel 23"/>
-    <w:qFormat/>
-    <w:rPr>
-      <w:rFonts w:cs="Calibri"/>
-    </w:rPr>
-  </w:style>
-  <w:style w:type="character" w:styleId="ListLabel24">
-    <w:name w:val="ListLabel 24"/>
-    <w:qFormat/>
-    <w:rPr>
-      <w:rFonts w:cs="Courier New"/>
-    </w:rPr>
-  </w:style>
-  <w:style w:type="character" w:styleId="ListLabel25">
-    <w:name w:val="ListLabel 25"/>
-    <w:qFormat/>
-    <w:rPr>
-      <w:rFonts w:cs="Wingdings"/>
-    </w:rPr>
-  </w:style>
-  <w:style w:type="character" w:styleId="ListLabel26">
-    <w:name w:val="ListLabel 26"/>
-    <w:qFormat/>
-    <w:rPr>
-      <w:rFonts w:cs="Symbol"/>
-    </w:rPr>
-  </w:style>
-  <w:style w:type="character" w:styleId="ListLabel27">
-    <w:name w:val="ListLabel 27"/>
-    <w:qFormat/>
-    <w:rPr>
-      <w:rFonts w:cs="Courier New"/>
-    </w:rPr>
-  </w:style>
-  <w:style w:type="character" w:styleId="ListLabel28">
-    <w:name w:val="ListLabel 28"/>
-    <w:qFormat/>
-    <w:rPr>
-      <w:rFonts w:cs="Wingdings"/>
-    </w:rPr>
-  </w:style>
-  <w:style w:type="character" w:styleId="ListLabel29">
-    <w:name w:val="ListLabel 29"/>
-    <w:qFormat/>
-    <w:rPr>
-      <w:rFonts w:cs="Symbol"/>
-    </w:rPr>
-  </w:style>
-  <w:style w:type="character" w:styleId="ListLabel30">
-    <w:name w:val="ListLabel 30"/>
-    <w:qFormat/>
-    <w:rPr>
-      <w:rFonts w:cs="Courier New"/>
-    </w:rPr>
-  </w:style>
-  <w:style w:type="character" w:styleId="ListLabel31">
-    <w:name w:val="ListLabel 31"/>
     <w:qFormat/>
     <w:rPr>
       <w:rFonts w:cs="Wingdings"/>

</xml_diff>